<commit_message>
Service Fabric vs Kubernetes
</commit_message>
<xml_diff>
--- a/Microservices.docx
+++ b/Microservices.docx
@@ -4,22 +4,72 @@
   <w:body>
     <w:p>
       <w:r>
-        <w:t>Kubernetes</w:t>
+        <w:rPr>
+          <w:b/>
+          <w:bCs/>
+        </w:rPr>
+        <w:t>S</w:t>
+      </w:r>
+      <w:r>
+        <w:rPr>
+          <w:b/>
+          <w:bCs/>
+        </w:rPr>
+        <w:t>ervice Fabric</w:t>
+      </w:r>
+      <w:r>
+        <w:rPr>
+          <w:b/>
+          <w:bCs/>
+        </w:rPr>
+        <w:t>:</w:t>
+      </w:r>
+      <w:r>
+        <w:t xml:space="preserve"> Kubernetes is nice, but it only solves infrastructure problems. We still have issues like microservices communicating with each other, service discovery, telemetry, provision, upgrade, etc.</w:t>
       </w:r>
     </w:p>
-    <w:p/>
     <w:p>
       <w:r>
-        <w:t>Service Fabric</w:t>
+        <w:rPr>
+          <w:noProof/>
+        </w:rPr>
+        <w:drawing>
+          <wp:inline distT="0" distB="0" distL="0" distR="0" wp14:anchorId="6C3742D3" wp14:editId="17E76373">
+            <wp:extent cx="4763114" cy="1899139"/>
+            <wp:effectExtent l="0" t="0" r="0" b="6350"/>
+            <wp:docPr id="1" name="Picture 1"/>
+            <wp:cNvGraphicFramePr>
+              <a:graphicFrameLocks xmlns:a="http://schemas.openxmlformats.org/drawingml/2006/main" noChangeAspect="1"/>
+            </wp:cNvGraphicFramePr>
+            <a:graphic xmlns:a="http://schemas.openxmlformats.org/drawingml/2006/main">
+              <a:graphicData uri="http://schemas.openxmlformats.org/drawingml/2006/picture">
+                <pic:pic xmlns:pic="http://schemas.openxmlformats.org/drawingml/2006/picture">
+                  <pic:nvPicPr>
+                    <pic:cNvPr id="1" name=""/>
+                    <pic:cNvPicPr/>
+                  </pic:nvPicPr>
+                  <pic:blipFill>
+                    <a:blip r:embed="rId4"/>
+                    <a:stretch>
+                      <a:fillRect/>
+                    </a:stretch>
+                  </pic:blipFill>
+                  <pic:spPr>
+                    <a:xfrm>
+                      <a:off x="0" y="0"/>
+                      <a:ext cx="4778006" cy="1905077"/>
+                    </a:xfrm>
+                    <a:prstGeom prst="rect">
+                      <a:avLst/>
+                    </a:prstGeom>
+                  </pic:spPr>
+                </pic:pic>
+              </a:graphicData>
+            </a:graphic>
+          </wp:inline>
+        </w:drawing>
       </w:r>
     </w:p>
-    <w:p/>
-    <w:p>
-      <w:r>
-        <w:t>Function Apps</w:t>
-      </w:r>
-    </w:p>
-    <w:p/>
     <w:sectPr>
       <w:pgSz w:w="12240" w:h="15840"/>
       <w:pgMar w:top="1440" w:right="1440" w:bottom="1440" w:left="1440" w:header="720" w:footer="720" w:gutter="0"/>

</xml_diff>